<commit_message>
docx resume mv and update phone number
</commit_message>
<xml_diff>
--- a/media/resume.docx
+++ b/media/resume.docx
@@ -26,7 +26,15 @@
         <w:t>Seattle, WA 98144</w:t>
       </w:r>
       <w:r>
-        <w:t xml:space="preserve"> / (425) 423-9426 / </w:t>
+        <w:t xml:space="preserve"> / (425) </w:t>
+      </w:r>
+      <w:r>
+        <w:t>243</w:t>
+      </w:r>
+      <w:bookmarkStart w:id="0" w:name="_GoBack"/>
+      <w:bookmarkEnd w:id="0"/>
+      <w:r>
+        <w:t xml:space="preserve">-9426 / </w:t>
       </w:r>
       <w:proofErr w:type="spellStart"/>
       <w:r>
@@ -295,8 +303,6 @@
       <w:r>
         <w:t xml:space="preserve"> and Hadoop</w:t>
       </w:r>
-      <w:bookmarkStart w:id="0" w:name="_GoBack"/>
-      <w:bookmarkEnd w:id="0"/>
     </w:p>
     <w:p>
       <w:pPr>

</xml_diff>

<commit_message>
change company on resume to BMS
</commit_message>
<xml_diff>
--- a/media/resume.docx
+++ b/media/resume.docx
@@ -31,8 +31,6 @@
       <w:r>
         <w:t>243</w:t>
       </w:r>
-      <w:bookmarkStart w:id="0" w:name="_GoBack"/>
-      <w:bookmarkEnd w:id="0"/>
       <w:r>
         <w:t xml:space="preserve">-9426 / </w:t>
       </w:r>
@@ -177,7 +175,7 @@
         <w:pStyle w:val="Heading2"/>
       </w:pPr>
       <w:r>
-        <w:t>Celgene</w:t>
+        <w:t>Bristol-Myers Squibb</w:t>
       </w:r>
       <w:r>
         <w:tab/>
@@ -365,11 +363,11 @@
       <w:pPr>
         <w:pStyle w:val="Heading2"/>
       </w:pPr>
-      <w:bookmarkStart w:id="1" w:name="__DdeLink__249_1185287426"/>
+      <w:bookmarkStart w:id="0" w:name="__DdeLink__249_1185287426"/>
       <w:r>
         <w:t>Fred Hutchinson Cancer Research Center</w:t>
       </w:r>
-      <w:bookmarkEnd w:id="1"/>
+      <w:bookmarkEnd w:id="0"/>
       <w:r>
         <w:tab/>
         <w:t>Seattle, WA</w:t>
@@ -990,22 +988,8 @@
         </w:rPr>
         <w:t>, test-driven development (TDD)</w:t>
       </w:r>
-    </w:p>
-    <w:p>
-      <w:pPr>
-        <w:pStyle w:val="Heading1"/>
-      </w:pPr>
-      <w:r>
-        <w:t>Professional Memberships</w:t>
-      </w:r>
-    </w:p>
-    <w:p>
-      <w:pPr>
-        <w:pStyle w:val="Firstparagraph"/>
-      </w:pPr>
-      <w:r>
-        <w:t>American Public Health Association, 2017-present, Member</w:t>
-      </w:r>
+      <w:bookmarkStart w:id="1" w:name="_GoBack"/>
+      <w:bookmarkEnd w:id="1"/>
     </w:p>
     <w:sectPr>
       <w:footerReference w:type="default" r:id="rId7"/>
@@ -2462,7 +2446,7 @@
     </w:rPrDefault>
     <w:pPrDefault/>
   </w:docDefaults>
-  <w:latentStyles w:defLockedState="0" w:defUIPriority="99" w:defSemiHidden="0" w:defUnhideWhenUsed="0" w:defQFormat="0" w:count="375">
+  <w:latentStyles w:defLockedState="0" w:defUIPriority="99" w:defSemiHidden="0" w:defUnhideWhenUsed="0" w:defQFormat="0" w:count="377">
     <w:lsdException w:name="Normal" w:uiPriority="0" w:qFormat="1"/>
     <w:lsdException w:name="heading 1" w:uiPriority="0" w:qFormat="1"/>
     <w:lsdException w:name="heading 2" w:semiHidden="1" w:uiPriority="0" w:unhideWhenUsed="1" w:qFormat="1"/>
@@ -2568,7 +2552,6 @@
     <w:lsdException w:name="HTML Sample" w:semiHidden="1" w:unhideWhenUsed="1"/>
     <w:lsdException w:name="HTML Typewriter" w:semiHidden="1" w:unhideWhenUsed="1"/>
     <w:lsdException w:name="HTML Variable" w:semiHidden="1" w:unhideWhenUsed="1"/>
-    <w:lsdException w:name="Normal Table" w:semiHidden="1" w:unhideWhenUsed="1"/>
     <w:lsdException w:name="annotation subject" w:semiHidden="1" w:unhideWhenUsed="1"/>
     <w:lsdException w:name="No List" w:semiHidden="1" w:unhideWhenUsed="1"/>
     <w:lsdException w:name="Outline List 1" w:semiHidden="1" w:unhideWhenUsed="1"/>
@@ -2614,11 +2597,9 @@
     <w:lsdException w:name="Table Subtle 1" w:semiHidden="1" w:unhideWhenUsed="1"/>
     <w:lsdException w:name="Table Subtle 2" w:semiHidden="1" w:unhideWhenUsed="1"/>
     <w:lsdException w:name="Table Web 1" w:semiHidden="1" w:unhideWhenUsed="1"/>
-    <w:lsdException w:name="Table Web 2" w:semiHidden="1" w:unhideWhenUsed="1"/>
     <w:lsdException w:name="Table Web 3" w:semiHidden="1" w:unhideWhenUsed="1"/>
     <w:lsdException w:name="Balloon Text" w:semiHidden="1" w:unhideWhenUsed="1"/>
     <w:lsdException w:name="Table Grid" w:uiPriority="39"/>
-    <w:lsdException w:name="Table Theme" w:semiHidden="1" w:unhideWhenUsed="1"/>
     <w:lsdException w:name="Placeholder Text" w:semiHidden="1"/>
     <w:lsdException w:name="No Spacing" w:uiPriority="1" w:qFormat="1"/>
     <w:lsdException w:name="Light Shading" w:uiPriority="60"/>
@@ -2838,6 +2819,8 @@
     <w:lsdException w:name="Smart Hyperlink" w:semiHidden="1" w:unhideWhenUsed="1"/>
     <w:lsdException w:name="Hashtag" w:semiHidden="1" w:unhideWhenUsed="1"/>
     <w:lsdException w:name="Unresolved Mention" w:semiHidden="1" w:unhideWhenUsed="1"/>
+    <w:lsdException w:name="Smart Link" w:semiHidden="1" w:unhideWhenUsed="1"/>
+    <w:lsdException w:name="Smart Link Error" w:semiHidden="1" w:unhideWhenUsed="1"/>
   </w:latentStyles>
   <w:style w:type="paragraph" w:default="1" w:styleId="Normal">
     <w:name w:val="Normal"/>

</xml_diff>